<commit_message>
Added functions for getting course order for valid prerequisites
</commit_message>
<xml_diff>
--- a/out/production/CS 220/Discussion-and-Analysis-HW3.docx
+++ b/out/production/CS 220/Discussion-and-Analysis-HW3.docx
@@ -83,7 +83,23 @@
           <w:sz w:val="24"/>
           <w:szCs w:val="24"/>
         </w:rPr>
-        <w:t>We cannot store duplicate keys in a HashMap – all keys must be unique. A collision occurs when two different keys map to the same address in the HashMap. Collisions can be handled using either open addressing or closed addressing. With open addressing, each address in the HashMap can only store one item. As such, when two keys overlap, the collision is resolved by checking several alternate addresses to store the second key at. With closed addressing, each address in the HashMap stores a doubly-linked list of values. This means that when a collision occurs, the second key is appended to the linked list that already holds the first value. When retrieving items from the HashMap, the hash function tells us which linked list to check and traverses the linked list until the key is found.</w:t>
+        <w:t xml:space="preserve">We cannot store duplicate keys in a HashMap – all keys must be unique. A collision occurs when two different keys map to the same address in the HashMap. Collisions can be handled using either open addressing or closed addressing. With open addressing, each address in the HashMap can only store one item. As such, when two keys overlap, the collision is resolved by checking several alternate addresses to store the second key at. With closed addressing, each address in the HashMap stores a </w:t>
+      </w:r>
+      <w:proofErr w:type="gramStart"/>
+      <w:r>
+        <w:rPr>
+          <w:sz w:val="24"/>
+          <w:szCs w:val="24"/>
+        </w:rPr>
+        <w:t>doubly-linked</w:t>
+      </w:r>
+      <w:proofErr w:type="gramEnd"/>
+      <w:r>
+        <w:rPr>
+          <w:sz w:val="24"/>
+          <w:szCs w:val="24"/>
+        </w:rPr>
+        <w:t xml:space="preserve"> list of values. This means that when a collision occurs, the second key is appended to the linked list that already holds the first value. When retrieving items from the HashMap, the hash function tells us which linked list to check and traverses the linked list until the key is found.</w:t>
       </w:r>
     </w:p>
     <w:p>
@@ -1390,7 +1406,23 @@
         <w:tab/>
       </w:r>
       <w:r>
-        <w:t xml:space="preserve">HW3Question6.java contains the code for this problem. The algorithm for finding two numbers that add up to the target value starts by creating a HashMap of entries where the key is the number itself and the value is an ArrayList of all indices in the array of numbers where that number occurs. Then, for each value in the array of numbers, it computes the difference between the target value and that value. It then checks if the HashMap contains that difference as a key, and if it does, it finds the first index in the corresponding ArrayList that does not match the index of the first value (so that the same </w:t>
+        <w:t xml:space="preserve">HW3Question6.java contains the code for this problem. The algorithm for finding two numbers that add up to the target value starts by creating a HashMap of entries where the key is the number itself and the value is an </w:t>
+      </w:r>
+      <w:proofErr w:type="spellStart"/>
+      <w:r>
+        <w:t>ArrayList</w:t>
+      </w:r>
+      <w:proofErr w:type="spellEnd"/>
+      <w:r>
+        <w:t xml:space="preserve"> of all indices in the array of numbers where that number occurs. Then, for each value in the array of numbers, it computes the difference between the target value and that value. It then checks if the HashMap contains that difference as a key, and if it does, it finds the first index in the corresponding </w:t>
+      </w:r>
+      <w:proofErr w:type="spellStart"/>
+      <w:r>
+        <w:t>ArrayList</w:t>
+      </w:r>
+      <w:proofErr w:type="spellEnd"/>
+      <w:r>
+        <w:t xml:space="preserve"> that does not match the index of the first value (so that the same </w:t>
       </w:r>
       <w:r>
         <w:lastRenderedPageBreak/>
@@ -1541,7 +1573,15 @@
         <w:t xml:space="preserve">since it only checked the characters up to the repeating character. The value of j will always be less than or equal to the length of the longest substring, and the larger it is, the fewer recursive calls are needed. </w:t>
       </w:r>
       <w:r>
-        <w:t xml:space="preserve">The worst case is that the substring repeats perfectly several times across the string (ex: abcabcabcabc), since we must recursively call the method for each character in the string until we find the final non-repeating string. Each recursive call has input size of the length of the substring (we will denote as m &lt;= n), and the number of recursive calls is equal to the length of the string minus the length of the substring plus one (n – m + 1), since we call the function for each character until the final substring occurs at index (n – m). Thus, the number of operations required is m*(n – m + 1). We can ignore the + 1, giving us m*(n – m). Since </w:t>
+        <w:t xml:space="preserve">The worst case is that the substring repeats perfectly several times across the string (ex: </w:t>
+      </w:r>
+      <w:proofErr w:type="spellStart"/>
+      <w:r>
+        <w:t>abcabcabcabc</w:t>
+      </w:r>
+      <w:proofErr w:type="spellEnd"/>
+      <w:r>
+        <w:t xml:space="preserve">), since we must recursively call the method for each character in the string until we find the final non-repeating string. Each recursive call has input size of the length of the substring (we will denote as m &lt;= n), and the number of recursive calls is equal to the length of the string minus the length of the substring plus one (n – m + 1), since we call the function for each character until the final substring occurs at index (n – m). Thus, the number of operations required is m*(n – m + 1). We can ignore the + 1, giving us m*(n – m). Since </w:t>
       </w:r>
       <w:r>
         <w:t>m + (n – m) = n</w:t>
@@ -1605,9 +1645,11 @@
       <w:r>
         <w:t>Input: “</w:t>
       </w:r>
+      <w:proofErr w:type="spellStart"/>
       <w:r>
         <w:t>abcjdhejabcfya</w:t>
       </w:r>
+      <w:proofErr w:type="spellEnd"/>
       <w:r>
         <w:t>”</w:t>
       </w:r>
@@ -1623,7 +1665,15 @@
         <w:t xml:space="preserve">Input: </w:t>
       </w:r>
       <w:r>
-        <w:t>"abcabcabcabc"</w:t>
+        <w:t>"</w:t>
+      </w:r>
+      <w:proofErr w:type="spellStart"/>
+      <w:r>
+        <w:t>abcabcabcabc</w:t>
+      </w:r>
+      <w:proofErr w:type="spellEnd"/>
+      <w:r>
+        <w:t>"</w:t>
       </w:r>
     </w:p>
     <w:p>
@@ -1637,7 +1687,15 @@
         <w:t xml:space="preserve">Input: </w:t>
       </w:r>
       <w:r>
-        <w:t>"bbbbb"</w:t>
+        <w:t>"</w:t>
+      </w:r>
+      <w:proofErr w:type="spellStart"/>
+      <w:r>
+        <w:t>bbbbb</w:t>
+      </w:r>
+      <w:proofErr w:type="spellEnd"/>
+      <w:r>
+        <w:t>"</w:t>
       </w:r>
     </w:p>
     <w:p>
@@ -1651,7 +1709,15 @@
         <w:t xml:space="preserve">Input: </w:t>
       </w:r>
       <w:r>
-        <w:t>"abcdefg"</w:t>
+        <w:t>"</w:t>
+      </w:r>
+      <w:proofErr w:type="spellStart"/>
+      <w:r>
+        <w:t>abcdefg</w:t>
+      </w:r>
+      <w:proofErr w:type="spellEnd"/>
+      <w:r>
+        <w:t>"</w:t>
       </w:r>
     </w:p>
     <w:p>
@@ -1723,7 +1789,23 @@
     <w:p>
       <w:r>
         <w:tab/>
-        <w:t xml:space="preserve">The time complexity of this algorithm is O(n). No matter how many merges are necessary, each interval from the original list is checked only once. The space complexity is also O(n) since we store the intervals in several ArrayLists. </w:t>
+        <w:t xml:space="preserve">The time complexity of this algorithm is O(n). No matter how many </w:t>
+      </w:r>
+      <w:proofErr w:type="gramStart"/>
+      <w:r>
+        <w:t>merges</w:t>
+      </w:r>
+      <w:proofErr w:type="gramEnd"/>
+      <w:r>
+        <w:t xml:space="preserve"> are necessary, each interval from the original list is checked only once. The space complexity is also O(n) since we store the intervals in several </w:t>
+      </w:r>
+      <w:proofErr w:type="spellStart"/>
+      <w:r>
+        <w:t>ArrayLists</w:t>
+      </w:r>
+      <w:proofErr w:type="spellEnd"/>
+      <w:r>
+        <w:t xml:space="preserve">. </w:t>
       </w:r>
     </w:p>
     <w:p/>
@@ -1835,7 +1917,23 @@
         <w:tab/>
       </w:r>
       <w:r>
-        <w:t>HW3Question9.java contains the code for this problem. The algorithm uses a method called numIslands() that calls a recursive support method called exploreIsland(). The first method checks every coordinate in the grid, and if that coordinate has a value of “1”, it calls the second method. The second method marks a coordinate as explored if it contains a value of “1” (This repeated check is necessary for recursion)</w:t>
+        <w:t xml:space="preserve">HW3Question9.java contains the code for this problem. The algorithm uses a method called </w:t>
+      </w:r>
+      <w:proofErr w:type="spellStart"/>
+      <w:r>
+        <w:t>numIslands</w:t>
+      </w:r>
+      <w:proofErr w:type="spellEnd"/>
+      <w:r>
+        <w:t xml:space="preserve">() that calls a recursive support method called </w:t>
+      </w:r>
+      <w:proofErr w:type="spellStart"/>
+      <w:r>
+        <w:t>exploreIsland</w:t>
+      </w:r>
+      <w:proofErr w:type="spellEnd"/>
+      <w:r>
+        <w:t>(). The first method checks every coordinate in the grid, and if that coordinate has a value of “1”, it calls the second method. The second method marks a coordinate as explored if it contains a value of “1” (This repeated check is necessary for recursion)</w:t>
       </w:r>
       <w:r>
         <w:t xml:space="preserve"> by changing its value to “2”.</w:t>
@@ -1844,13 +1942,53 @@
         <w:t xml:space="preserve"> </w:t>
       </w:r>
       <w:r>
-        <w:t>It then calls itself recursively for each valid adjacent coordinate (a coordinate is valid if its row and column indices are not outside the bounds of the grid). This way, the entire island will be marked as explored once the numIslands() method calls exploreIsland(). We can then increment a counter in numIslands() and continue to check cells in the grid. Once each cell has been checked, we return the number of islands.</w:t>
+        <w:t xml:space="preserve">It then calls itself recursively for each valid adjacent coordinate (a coordinate is valid if its row and column indices are not outside the bounds of the grid). This way, the entire island will be marked as explored once the </w:t>
+      </w:r>
+      <w:proofErr w:type="spellStart"/>
+      <w:r>
+        <w:t>numIslands</w:t>
+      </w:r>
+      <w:proofErr w:type="spellEnd"/>
+      <w:r>
+        <w:t xml:space="preserve">() method calls </w:t>
+      </w:r>
+      <w:proofErr w:type="spellStart"/>
+      <w:r>
+        <w:t>exploreIsland</w:t>
+      </w:r>
+      <w:proofErr w:type="spellEnd"/>
+      <w:r>
+        <w:t xml:space="preserve">(). We can then increment a counter in </w:t>
+      </w:r>
+      <w:proofErr w:type="spellStart"/>
+      <w:r>
+        <w:t>numIslands</w:t>
+      </w:r>
+      <w:proofErr w:type="spellEnd"/>
+      <w:r>
+        <w:t>() and continue to check cells in the grid. Once each cell has been checked, we return the number of islands.</w:t>
       </w:r>
     </w:p>
     <w:p>
       <w:r>
         <w:tab/>
-        <w:t>The runtime complexity for this algorithm is O(m*n), where m is the number of rows in the grid and n is the number of columns. The numIslands() method checks each cell in the grid, and as such has a runtime O(m*n). The recursive exploreIslands() method will at worst visit each cell in the grid, giving it a worst-case runtime of O(m*n) as well, and as such our total runtime is O(m*n). The space complexity of this algorithm is O(1) since we do not need to create any data structures for this algorithm – the only memory space we use is for the temporary variables used in the for loops.</w:t>
+        <w:t xml:space="preserve">The runtime complexity for this algorithm is O(m*n), where m is the number of rows in the grid and n is the number of columns. The </w:t>
+      </w:r>
+      <w:proofErr w:type="spellStart"/>
+      <w:r>
+        <w:t>numIslands</w:t>
+      </w:r>
+      <w:proofErr w:type="spellEnd"/>
+      <w:r>
+        <w:t xml:space="preserve">() method checks each cell in the grid, and as such has a runtime O(m*n). The recursive </w:t>
+      </w:r>
+      <w:proofErr w:type="spellStart"/>
+      <w:r>
+        <w:t>exploreIslands</w:t>
+      </w:r>
+      <w:proofErr w:type="spellEnd"/>
+      <w:r>
+        <w:t>() method will at worst visit each cell in the grid, giving it a worst-case runtime of O(m*n) as well, and as such our total runtime is O(m*n). The space complexity of this algorithm is O(1) since we do not need to create any data structures for this algorithm – the only memory space we use is for the temporary variables used in the for loops.</w:t>
       </w:r>
     </w:p>
     <w:p/>
@@ -1862,6 +2000,142 @@
     <w:p>
       <w:r>
         <w:tab/>
+      </w:r>
+      <w:r>
+        <w:t>We will verify this algorithm using several grids of different sizes with different numbers of islands.</w:t>
+      </w:r>
+    </w:p>
+    <w:p/>
+    <w:p>
+      <w:r>
+        <w:t xml:space="preserve">Input: </w:t>
+      </w:r>
+      <w:r>
+        <w:t>grid = {</w:t>
+      </w:r>
+    </w:p>
+    <w:p>
+      <w:r>
+        <w:t xml:space="preserve">                {'1','0','1','1','0'},</w:t>
+      </w:r>
+    </w:p>
+    <w:p>
+      <w:r>
+        <w:t xml:space="preserve">                {'0','1','0','1','0'},</w:t>
+      </w:r>
+    </w:p>
+    <w:p>
+      <w:r>
+        <w:t xml:space="preserve">                {'1','1','0','0','1'},</w:t>
+      </w:r>
+    </w:p>
+    <w:p>
+      <w:r>
+        <w:t xml:space="preserve">                {'0','0','1','1','0'}</w:t>
+      </w:r>
+    </w:p>
+    <w:p>
+      <w:r>
+        <w:t xml:space="preserve">        };</w:t>
+      </w:r>
+    </w:p>
+    <w:p>
+      <w:r>
+        <w:t>Output: 5</w:t>
+      </w:r>
+    </w:p>
+    <w:p/>
+    <w:p>
+      <w:r>
+        <w:t xml:space="preserve">Input: </w:t>
+      </w:r>
+      <w:r>
+        <w:t>grid = {</w:t>
+      </w:r>
+    </w:p>
+    <w:p>
+      <w:r>
+        <w:t xml:space="preserve">                {'1','0','1','1','1','1','0'},</w:t>
+      </w:r>
+    </w:p>
+    <w:p>
+      <w:r>
+        <w:t xml:space="preserve">                {'1','1','1','0','0','0','1'},</w:t>
+      </w:r>
+    </w:p>
+    <w:p>
+      <w:r>
+        <w:t xml:space="preserve">                {'1','0','1','0','0','1','0'},</w:t>
+      </w:r>
+    </w:p>
+    <w:p>
+      <w:r>
+        <w:t xml:space="preserve">                {'1','0','1','0','0','1','0'},</w:t>
+      </w:r>
+    </w:p>
+    <w:p>
+      <w:r>
+        <w:t xml:space="preserve">                {'1','0','1','0','0','1','0'},</w:t>
+      </w:r>
+    </w:p>
+    <w:p>
+      <w:r>
+        <w:lastRenderedPageBreak/>
+        <w:t xml:space="preserve">                {'1','1','0','1','0','1','1'},</w:t>
+      </w:r>
+    </w:p>
+    <w:p>
+      <w:r>
+        <w:t xml:space="preserve">                {'1','0','1','1','1','1','0'}</w:t>
+      </w:r>
+    </w:p>
+    <w:p>
+      <w:r>
+        <w:t xml:space="preserve">        };</w:t>
+      </w:r>
+    </w:p>
+    <w:p>
+      <w:r>
+        <w:t>Output: 3</w:t>
+      </w:r>
+    </w:p>
+    <w:p/>
+    <w:p>
+      <w:r>
+        <w:t xml:space="preserve">Input: </w:t>
+      </w:r>
+      <w:r>
+        <w:t>grid = {</w:t>
+      </w:r>
+    </w:p>
+    <w:p>
+      <w:r>
+        <w:t xml:space="preserve">                {'1','1','1','0'},</w:t>
+      </w:r>
+    </w:p>
+    <w:p>
+      <w:r>
+        <w:t xml:space="preserve">                {'0','1','1','0'},</w:t>
+      </w:r>
+    </w:p>
+    <w:p>
+      <w:r>
+        <w:t xml:space="preserve">                {'1','1','0','1'},</w:t>
+      </w:r>
+    </w:p>
+    <w:p>
+      <w:r>
+        <w:t xml:space="preserve">                {'0','1','1','0'}</w:t>
+      </w:r>
+    </w:p>
+    <w:p>
+      <w:r>
+        <w:t xml:space="preserve">        };</w:t>
+      </w:r>
+    </w:p>
+    <w:p>
+      <w:r>
+        <w:t>Output: 2</w:t>
       </w:r>
     </w:p>
     <w:p/>

</xml_diff>